<commit_message>
Added intro and installer slides
</commit_message>
<xml_diff>
--- a/Presentation_outline_maham.docx
+++ b/Presentation_outline_maham.docx
@@ -474,6 +474,193 @@
           <w:sz w:val="32"/>
           <w:szCs w:val="32"/>
         </w:rPr>
+        <w:t>Installer</w:t>
+      </w:r>
+    </w:p>
+    <w:p>
+      <w:pPr>
+        <w:pStyle w:val="ListParagraph"/>
+        <w:numPr>
+          <w:ilvl w:val="1"/>
+          <w:numId w:val="1"/>
+        </w:numPr>
+        <w:rPr>
+          <w:rFonts w:asciiTheme="majorBidi" w:hAnsiTheme="majorBidi" w:cstheme="majorBidi"/>
+          <w:sz w:val="32"/>
+          <w:szCs w:val="32"/>
+        </w:rPr>
+      </w:pPr>
+      <w:r>
+        <w:rPr>
+          <w:rFonts w:asciiTheme="majorBidi" w:hAnsiTheme="majorBidi" w:cstheme="majorBidi"/>
+          <w:sz w:val="32"/>
+          <w:szCs w:val="32"/>
+        </w:rPr>
+        <w:t xml:space="preserve">Python program and its module dependencies packaged into an executable (using </w:t>
+      </w:r>
+      <w:proofErr w:type="spellStart"/>
+      <w:r>
+        <w:rPr>
+          <w:rFonts w:asciiTheme="majorBidi" w:hAnsiTheme="majorBidi" w:cstheme="majorBidi"/>
+          <w:sz w:val="32"/>
+          <w:szCs w:val="32"/>
+        </w:rPr>
+        <w:t>pyinstaller</w:t>
+      </w:r>
+      <w:proofErr w:type="spellEnd"/>
+      <w:r>
+        <w:rPr>
+          <w:rFonts w:asciiTheme="majorBidi" w:hAnsiTheme="majorBidi" w:cstheme="majorBidi"/>
+          <w:sz w:val="32"/>
+          <w:szCs w:val="32"/>
+        </w:rPr>
+        <w:t>)</w:t>
+      </w:r>
+    </w:p>
+    <w:p>
+      <w:pPr>
+        <w:pStyle w:val="ListParagraph"/>
+        <w:numPr>
+          <w:ilvl w:val="1"/>
+          <w:numId w:val="1"/>
+        </w:numPr>
+        <w:rPr>
+          <w:rFonts w:asciiTheme="majorBidi" w:hAnsiTheme="majorBidi" w:cstheme="majorBidi"/>
+          <w:sz w:val="32"/>
+          <w:szCs w:val="32"/>
+        </w:rPr>
+      </w:pPr>
+      <w:r>
+        <w:rPr>
+          <w:rFonts w:asciiTheme="majorBidi" w:hAnsiTheme="majorBidi" w:cstheme="majorBidi"/>
+          <w:sz w:val="32"/>
+          <w:szCs w:val="32"/>
+        </w:rPr>
+        <w:t>Can be ran on any device with Python3 (included in Ubuntu out of the box)</w:t>
+      </w:r>
+    </w:p>
+    <w:p>
+      <w:pPr>
+        <w:pStyle w:val="ListParagraph"/>
+        <w:numPr>
+          <w:ilvl w:val="1"/>
+          <w:numId w:val="1"/>
+        </w:numPr>
+        <w:rPr>
+          <w:rFonts w:asciiTheme="majorBidi" w:hAnsiTheme="majorBidi" w:cstheme="majorBidi"/>
+          <w:sz w:val="32"/>
+          <w:szCs w:val="32"/>
+        </w:rPr>
+      </w:pPr>
+      <w:r>
+        <w:rPr>
+          <w:rFonts w:asciiTheme="majorBidi" w:hAnsiTheme="majorBidi" w:cstheme="majorBidi"/>
+          <w:sz w:val="32"/>
+          <w:szCs w:val="32"/>
+        </w:rPr>
+        <w:t xml:space="preserve">Depends on </w:t>
+      </w:r>
+      <w:proofErr w:type="spellStart"/>
+      <w:r>
+        <w:rPr>
+          <w:rFonts w:asciiTheme="majorBidi" w:hAnsiTheme="majorBidi" w:cstheme="majorBidi"/>
+          <w:sz w:val="32"/>
+          <w:szCs w:val="32"/>
+        </w:rPr>
+        <w:t>nmap</w:t>
+      </w:r>
+      <w:proofErr w:type="spellEnd"/>
+      <w:r>
+        <w:rPr>
+          <w:rFonts w:asciiTheme="majorBidi" w:hAnsiTheme="majorBidi" w:cstheme="majorBidi"/>
+          <w:sz w:val="32"/>
+          <w:szCs w:val="32"/>
+        </w:rPr>
+        <w:t xml:space="preserve"> being installed on system</w:t>
+      </w:r>
+    </w:p>
+    <w:p>
+      <w:pPr>
+        <w:pStyle w:val="ListParagraph"/>
+        <w:numPr>
+          <w:ilvl w:val="2"/>
+          <w:numId w:val="1"/>
+        </w:numPr>
+        <w:rPr>
+          <w:rFonts w:asciiTheme="majorBidi" w:hAnsiTheme="majorBidi" w:cstheme="majorBidi"/>
+          <w:sz w:val="32"/>
+          <w:szCs w:val="32"/>
+        </w:rPr>
+      </w:pPr>
+      <w:r>
+        <w:rPr>
+          <w:rFonts w:asciiTheme="majorBidi" w:hAnsiTheme="majorBidi" w:cstheme="majorBidi"/>
+          <w:sz w:val="32"/>
+          <w:szCs w:val="32"/>
+        </w:rPr>
+        <w:t xml:space="preserve">When launching, application checks if </w:t>
+      </w:r>
+      <w:proofErr w:type="spellStart"/>
+      <w:r>
+        <w:rPr>
+          <w:rFonts w:asciiTheme="majorBidi" w:hAnsiTheme="majorBidi" w:cstheme="majorBidi"/>
+          <w:sz w:val="32"/>
+          <w:szCs w:val="32"/>
+        </w:rPr>
+        <w:t>nmap</w:t>
+      </w:r>
+      <w:proofErr w:type="spellEnd"/>
+      <w:r>
+        <w:rPr>
+          <w:rFonts w:asciiTheme="majorBidi" w:hAnsiTheme="majorBidi" w:cstheme="majorBidi"/>
+          <w:sz w:val="32"/>
+          <w:szCs w:val="32"/>
+        </w:rPr>
+        <w:t xml:space="preserve"> is installed</w:t>
+      </w:r>
+    </w:p>
+    <w:p>
+      <w:pPr>
+        <w:pStyle w:val="ListParagraph"/>
+        <w:numPr>
+          <w:ilvl w:val="2"/>
+          <w:numId w:val="1"/>
+        </w:numPr>
+        <w:rPr>
+          <w:rFonts w:asciiTheme="majorBidi" w:hAnsiTheme="majorBidi" w:cstheme="majorBidi"/>
+          <w:sz w:val="32"/>
+          <w:szCs w:val="32"/>
+        </w:rPr>
+      </w:pPr>
+      <w:r>
+        <w:rPr>
+          <w:rFonts w:asciiTheme="majorBidi" w:hAnsiTheme="majorBidi" w:cstheme="majorBidi"/>
+          <w:sz w:val="32"/>
+          <w:szCs w:val="32"/>
+        </w:rPr>
+        <w:lastRenderedPageBreak/>
+        <w:t>If not installed, prompts the user to install on their behalf.</w:t>
+      </w:r>
+    </w:p>
+    <w:p>
+      <w:pPr>
+        <w:pStyle w:val="ListParagraph"/>
+        <w:numPr>
+          <w:ilvl w:val="0"/>
+          <w:numId w:val="1"/>
+        </w:numPr>
+        <w:rPr>
+          <w:rFonts w:asciiTheme="majorBidi" w:hAnsiTheme="majorBidi" w:cstheme="majorBidi"/>
+          <w:sz w:val="32"/>
+          <w:szCs w:val="32"/>
+        </w:rPr>
+      </w:pPr>
+      <w:r>
+        <w:rPr>
+          <w:rFonts w:asciiTheme="majorBidi" w:hAnsiTheme="majorBidi" w:cstheme="majorBidi"/>
+          <w:sz w:val="32"/>
+          <w:szCs w:val="32"/>
+        </w:rPr>
         <w:t>Demonstration slides. Screenshots and explanation</w:t>
       </w:r>
     </w:p>
@@ -687,7 +874,6 @@
           <w:sz w:val="32"/>
           <w:szCs w:val="32"/>
         </w:rPr>
-        <w:lastRenderedPageBreak/>
         <w:t>Network mapper topology</w:t>
       </w:r>
     </w:p>
@@ -711,6 +897,14 @@
           <w:szCs w:val="32"/>
         </w:rPr>
         <w:t>Report generation and export</w:t>
+      </w:r>
+      <w:r>
+        <w:rPr>
+          <w:rFonts w:asciiTheme="majorBidi" w:hAnsiTheme="majorBidi" w:cstheme="majorBidi"/>
+          <w:sz w:val="32"/>
+          <w:szCs w:val="32"/>
+        </w:rPr>
+        <w:t xml:space="preserve"> in pdf format</w:t>
       </w:r>
     </w:p>
     <w:p>

</xml_diff>